<commit_message>
just a little cleanup.
</commit_message>
<xml_diff>
--- a/resources/x-results-content-enumeration/selected-issues-email-results.docx
+++ b/resources/x-results-content-enumeration/selected-issues-email-results.docx
@@ -44,11 +44,6 @@
       <w:pPr>
         <w:pStyle w:val="PlainText"/>
       </w:pPr>
-    </w:p>
-    <w:p>
-      <w:pPr>
-        <w:pStyle w:val="PlainText"/>
-      </w:pPr>
       <w:r>
         <w:rPr>
           <w:b/>
@@ -64,336 +59,384 @@
     <w:p>
       <w:pPr>
         <w:pStyle w:val="PlainText"/>
-        <w:rPr>
-          <w:ins w:id="0" w:author="Jonathan Baker" w:date="2011-06-29T08:57:00Z"/>
-        </w:rPr>
       </w:pPr>
       <w:r>
         <w:t xml:space="preserve">With the release of OVAL 5.8, we </w:t>
       </w:r>
-      <w:del w:id="1" w:author="Jonathan Baker" w:date="2011-06-29T08:45:00Z">
+      <w:r>
+        <w:t xml:space="preserve">expanded the </w:t>
+      </w:r>
+      <w:r>
+        <w:t xml:space="preserve">capability to </w:t>
+      </w:r>
+      <w:r>
+        <w:t>manage the size and content of</w:t>
+      </w:r>
+      <w:r>
+        <w:t xml:space="preserve"> OVAL Results.  </w:t>
+      </w:r>
+      <w:r>
+        <w:t>Thes</w:t>
+      </w:r>
+      <w:ins w:id="0" w:author="Haynes, Dan" w:date="2013-08-19T09:22:00Z">
         <w:r>
-          <w:delText xml:space="preserve">added </w:delText>
-        </w:r>
-      </w:del>
-      <w:ins w:id="2" w:author="Jonathan Baker" w:date="2011-06-29T08:45:00Z">
-        <w:r>
-          <w:t xml:space="preserve">expanded the </w:t>
+          <w:t>e</w:t>
         </w:r>
       </w:ins>
-      <w:del w:id="3" w:author="Jonathan Baker" w:date="2011-06-29T08:45:00Z">
+      <w:r>
+        <w:t xml:space="preserve"> enhancements </w:t>
+      </w:r>
+      <w:r>
+        <w:t xml:space="preserve">arose </w:t>
+      </w:r>
+      <w:r>
+        <w:t>from the fact</w:t>
+      </w:r>
+      <w:r>
+        <w:t xml:space="preserve"> that OVAL Re</w:t>
+      </w:r>
+      <w:r>
+        <w:t xml:space="preserve">sults </w:t>
+      </w:r>
+      <w:r>
+        <w:t xml:space="preserve">were </w:t>
+      </w:r>
+      <w:r>
+        <w:t xml:space="preserve">seen as </w:t>
+      </w:r>
+      <w:r>
+        <w:t>often</w:t>
+      </w:r>
+      <w:r>
+        <w:t xml:space="preserve"> </w:t>
+      </w:r>
+      <w:r>
+        <w:t xml:space="preserve">being </w:t>
+      </w:r>
+      <w:r>
+        <w:t xml:space="preserve">very large </w:t>
+      </w:r>
+      <w:r>
+        <w:t>and bloated with unneeded information which was effectively hiding the real finding information that was needed</w:t>
+      </w:r>
+      <w:r>
+        <w:t>.  The OVAL Directives</w:t>
+      </w:r>
+      <w:r>
+        <w:t xml:space="preserve"> </w:t>
+      </w:r>
+      <w:r>
+        <w:t xml:space="preserve">concept was expanded upon with the addition of a flag to allow for the explicit inclusion or exclusion of the source OVAL Definitions Document that was used for the evaluation. The community felt that in many cases the source definitions were simply redundant information and only really served a purpose when communicating OVAL Results between different tools. In addition the include/exclude source definitions flag, the ability to specify directives on a class by class basis was added. This capability allows a vulnerability scanner to specifically minimize inventory class results that might have been used while doing a vulnerability scan and provide full details for all vulnerability class results. </w:t>
+      </w:r>
+      <w:r>
+        <w:t>These two capabilities allowed for a significant reduction in OVAL Results bloat that could be tailored to different OVAL Definition evaluation use cases.</w:t>
+      </w:r>
+    </w:p>
+    <w:p>
+      <w:pPr>
+        <w:pStyle w:val="PlainText"/>
+      </w:pPr>
+      <w:r>
+        <w:t xml:space="preserve"> </w:t>
+      </w:r>
+    </w:p>
+    <w:p>
+      <w:pPr>
+        <w:pStyle w:val="PlainText"/>
+      </w:pPr>
+      <w:r>
+        <w:t>As a reminder, d</w:t>
+      </w:r>
+      <w:r>
+        <w:t xml:space="preserve">irectives give the ability to specify </w:t>
+      </w:r>
+      <w:r>
+        <w:t>different</w:t>
+      </w:r>
+      <w:r>
+        <w:t xml:space="preserve"> level</w:t>
+      </w:r>
+      <w:r>
+        <w:t>s</w:t>
+      </w:r>
+      <w:r>
+        <w:t xml:space="preserve"> of results following the evaluation of a set of OVAL Definitions.  </w:t>
+      </w:r>
+      <w:r>
+        <w:t>The current</w:t>
+      </w:r>
+      <w:r>
+        <w:t xml:space="preserve"> levels </w:t>
+      </w:r>
+      <w:r>
+        <w:t>are</w:t>
+      </w:r>
+      <w:r>
+        <w:t xml:space="preserve"> ‘full’, which would provide all of the results data, including the OVAL System Characteristics, and ‘thin’, which </w:t>
+      </w:r>
+      <w:r>
+        <w:t>indicates reporting only the ID and evaluation result for each OVAL Definition, and does not include the OVAL System Characteristics.</w:t>
+      </w:r>
+    </w:p>
+    <w:p>
+      <w:pPr>
+        <w:pStyle w:val="PlainText"/>
+      </w:pPr>
+    </w:p>
+    <w:p>
+      <w:pPr>
+        <w:pStyle w:val="PlainText"/>
+      </w:pPr>
+      <w:r>
+        <w:t xml:space="preserve">On the heels of this capability, a couple </w:t>
+      </w:r>
+      <w:r>
+        <w:t>additional related capabilities were proposed</w:t>
+      </w:r>
+      <w:r>
+        <w:t xml:space="preserve"> and deferred while </w:t>
+      </w:r>
+      <w:proofErr w:type="gramStart"/>
+      <w:r>
+        <w:t>the</w:t>
+      </w:r>
+      <w:proofErr w:type="gramEnd"/>
+      <w:r>
+        <w:t xml:space="preserve"> </w:t>
+      </w:r>
+      <w:r>
+        <w:t xml:space="preserve">updates to the </w:t>
+      </w:r>
+      <w:r>
+        <w:t xml:space="preserve">OVAL Directives were digested and implemented by the community.  These proposals included adding a level between ‘full’ and ‘thin’, and to allow content authors to better highlight the values observed during an assessment, as needed.  </w:t>
+      </w:r>
+    </w:p>
+    <w:p>
+      <w:pPr>
+        <w:pStyle w:val="PlainText"/>
+      </w:pPr>
+    </w:p>
+    <w:p>
+      <w:pPr>
+        <w:pStyle w:val="PlainText"/>
+      </w:pPr>
+      <w:r>
+        <w:t>For more information regarding these proposals, please see:</w:t>
+      </w:r>
+    </w:p>
+    <w:p>
+      <w:pPr>
+        <w:pStyle w:val="PlainText"/>
+      </w:pPr>
+      <w:r>
+        <w:rPr>
+          <w:highlight w:val="yellow"/>
+        </w:rPr>
+        <w:t>NEED TO GET CORRECT REFERENCE</w:t>
+      </w:r>
+    </w:p>
+    <w:p>
+      <w:pPr>
+        <w:pStyle w:val="PlainText"/>
+      </w:pPr>
+    </w:p>
+    <w:p>
+      <w:pPr>
+        <w:pStyle w:val="PlainText"/>
+      </w:pPr>
+      <w:r>
+        <w:rPr>
+          <w:b/>
+        </w:rPr>
+        <w:t>Current State</w:t>
+      </w:r>
+    </w:p>
+    <w:p>
+      <w:pPr>
+        <w:pStyle w:val="PlainText"/>
+      </w:pPr>
+    </w:p>
+    <w:p>
+      <w:pPr>
+        <w:pStyle w:val="PlainText"/>
+      </w:pPr>
+      <w:r>
+        <w:t xml:space="preserve">At this point, these OVAL Results capabilities have been in place for some time, and so we have begun reviewing the additional OVAL Results capabilities that </w:t>
+      </w:r>
+      <w:r>
+        <w:t xml:space="preserve">had been proposed and deferred </w:t>
+      </w:r>
+      <w:r>
+        <w:t>to some later release.</w:t>
+      </w:r>
+      <w:r>
+        <w:t xml:space="preserve">  </w:t>
+      </w:r>
+    </w:p>
+    <w:p>
+      <w:pPr>
+        <w:pStyle w:val="PlainText"/>
+      </w:pPr>
+    </w:p>
+    <w:p>
+      <w:pPr>
+        <w:pStyle w:val="PlainText"/>
+      </w:pPr>
+      <w:r>
+        <w:t>After a bit of</w:t>
+      </w:r>
+      <w:r>
+        <w:t xml:space="preserve"> team</w:t>
+      </w:r>
+      <w:r>
+        <w:t xml:space="preserve"> thought, we present </w:t>
+      </w:r>
+      <w:r>
+        <w:t>slightly updated proposals</w:t>
+      </w:r>
+      <w:r>
+        <w:t>:</w:t>
+      </w:r>
+    </w:p>
+    <w:p>
+      <w:pPr>
+        <w:pStyle w:val="PlainText"/>
+      </w:pPr>
+    </w:p>
+    <w:p>
+      <w:pPr>
+        <w:pStyle w:val="PlainText"/>
+        <w:numPr>
+          <w:ilvl w:val="0"/>
+          <w:numId w:val="1"/>
+        </w:numPr>
+      </w:pPr>
+      <w:r>
+        <w:t xml:space="preserve">Include System </w:t>
+      </w:r>
+      <w:r>
+        <w:t xml:space="preserve">Data </w:t>
+      </w:r>
+      <w:r>
+        <w:t>Attribute</w:t>
+      </w:r>
+    </w:p>
+    <w:p>
+      <w:pPr>
+        <w:pStyle w:val="PlainText"/>
+        <w:numPr>
+          <w:ilvl w:val="0"/>
+          <w:numId w:val="1"/>
+        </w:numPr>
+      </w:pPr>
+      <w:r>
+        <w:t>Reporting/Observed Values</w:t>
+      </w:r>
+    </w:p>
+    <w:p>
+      <w:pPr>
+        <w:pStyle w:val="PlainText"/>
+      </w:pPr>
+    </w:p>
+    <w:p>
+      <w:pPr>
+        <w:pStyle w:val="PlainText"/>
+      </w:pPr>
+    </w:p>
+    <w:p>
+      <w:pPr>
+        <w:pStyle w:val="PlainText"/>
+        <w:rPr>
+          <w:i/>
+        </w:rPr>
+      </w:pPr>
+      <w:r>
+        <w:rPr>
+          <w:bCs/>
+          <w:i/>
+        </w:rPr>
+        <w:t xml:space="preserve">Include System </w:t>
+      </w:r>
+      <w:r>
+        <w:rPr>
+          <w:bCs/>
+          <w:i/>
+        </w:rPr>
+        <w:t xml:space="preserve">Data </w:t>
+      </w:r>
+      <w:r>
+        <w:rPr>
+          <w:bCs/>
+          <w:i/>
+        </w:rPr>
+        <w:t>Attribute</w:t>
+      </w:r>
+    </w:p>
+    <w:p>
+      <w:pPr>
+        <w:pStyle w:val="PlainText"/>
+      </w:pPr>
+    </w:p>
+    <w:p>
+      <w:pPr>
+        <w:pStyle w:val="PlainText"/>
+      </w:pPr>
+      <w:r>
+        <w:lastRenderedPageBreak/>
+        <w:t xml:space="preserve">While considering the addition of other levels to the OVAL Directives (the </w:t>
+      </w:r>
+      <w:r>
+        <w:t>original</w:t>
+      </w:r>
+      <w:r>
+        <w:t xml:space="preserve"> proposal was to add a level called ‘criteria’</w:t>
+      </w:r>
+      <w:r>
+        <w:t xml:space="preserve"> to the </w:t>
+      </w:r>
+      <w:proofErr w:type="spellStart"/>
+      <w:r>
+        <w:t>ContentEnumeration</w:t>
+      </w:r>
+      <w:proofErr w:type="spellEnd"/>
+      <w:r>
+        <w:t>, the enumeration used to list</w:t>
+      </w:r>
+      <w:r>
+        <w:t xml:space="preserve"> all of the available levels), the OVAL team realized that allowing such a level could be very difficult for tools to implement.  Given the Directives can be set for each type of result (one level for unknown tests, another one for true results, etc.), adding a level in between ‘full’ and ‘thin’ </w:t>
+      </w:r>
+      <w:r>
+        <w:t xml:space="preserve">would </w:t>
+      </w:r>
+      <w:r>
+        <w:t>require extensive manipulation of the OVAL System Characteristics</w:t>
+      </w:r>
+      <w:r>
+        <w:t xml:space="preserve"> content</w:t>
+      </w:r>
+      <w:r>
+        <w:t>.</w:t>
+      </w:r>
+      <w:ins w:id="1" w:author="Haynes, Dan" w:date="2013-08-19T09:24:00Z">
         <w:r>
-          <w:delText xml:space="preserve">some </w:delText>
-        </w:r>
-      </w:del>
-      <w:r>
-        <w:t xml:space="preserve">capability to </w:t>
-      </w:r>
-      <w:r>
-        <w:t>manage the size and content of</w:t>
-      </w:r>
-      <w:r>
-        <w:t xml:space="preserve"> OVAL Results.  </w:t>
-      </w:r>
-      <w:del w:id="4" w:author="Jonathan Baker" w:date="2011-06-29T08:47:00Z">
-        <w:r>
-          <w:delText xml:space="preserve">This </w:delText>
-        </w:r>
-      </w:del>
-      <w:ins w:id="5" w:author="Jonathan Baker" w:date="2011-06-29T08:47:00Z">
-        <w:r>
-          <w:t xml:space="preserve">Thes </w:t>
+          <w:t xml:space="preserve"> Please see the 2010 OVAL Developer Days minutes for additional information</w:t>
         </w:r>
       </w:ins>
-      <w:ins w:id="6" w:author="Jonathan Baker" w:date="2011-06-29T08:46:00Z">
+      <w:ins w:id="2" w:author="Haynes, Dan" w:date="2013-08-19T09:25:00Z">
         <w:r>
-          <w:t>enhancement</w:t>
+          <w:t xml:space="preserve"> (</w:t>
         </w:r>
-      </w:ins>
-      <w:ins w:id="7" w:author="Jonathan Baker" w:date="2011-06-29T08:47:00Z">
-        <w:r>
-          <w:t>s</w:t>
-        </w:r>
-      </w:ins>
-      <w:ins w:id="8" w:author="Jonathan Baker" w:date="2011-06-29T08:46:00Z">
-        <w:r>
-          <w:t xml:space="preserve"> </w:t>
-        </w:r>
-      </w:ins>
-      <w:del w:id="9" w:author="Jonathan Baker" w:date="2011-06-29T08:46:00Z">
-        <w:r>
-          <w:delText xml:space="preserve">capability </w:delText>
-        </w:r>
-      </w:del>
-      <w:r>
-        <w:t xml:space="preserve">arose </w:t>
-      </w:r>
-      <w:r>
-        <w:t>from the fact</w:t>
-      </w:r>
-      <w:r>
-        <w:t xml:space="preserve"> that OVAL Re</w:t>
-      </w:r>
-      <w:r>
-        <w:t xml:space="preserve">sults </w:t>
-      </w:r>
-      <w:r>
-        <w:t xml:space="preserve">were </w:t>
-      </w:r>
-      <w:ins w:id="10" w:author="Jonathan Baker" w:date="2011-06-29T08:47:00Z">
-        <w:r>
-          <w:t xml:space="preserve">seen as </w:t>
-        </w:r>
-      </w:ins>
-      <w:r>
-        <w:t>often</w:t>
-      </w:r>
-      <w:r>
-        <w:t xml:space="preserve"> </w:t>
-      </w:r>
-      <w:ins w:id="11" w:author="Jonathan Baker" w:date="2011-06-29T08:49:00Z">
-        <w:r>
-          <w:t xml:space="preserve">being </w:t>
-        </w:r>
-      </w:ins>
-      <w:r>
-        <w:t xml:space="preserve">very large </w:t>
-      </w:r>
-      <w:ins w:id="12" w:author="Jonathan Baker" w:date="2011-06-29T08:48:00Z">
-        <w:r>
-          <w:t xml:space="preserve">and bloated with unneeded information which </w:t>
-        </w:r>
-      </w:ins>
-      <w:ins w:id="13" w:author="Jonathan Baker" w:date="2011-06-29T08:49:00Z">
-        <w:r>
-          <w:t>was effectively</w:t>
-        </w:r>
-      </w:ins>
-      <w:ins w:id="14" w:author="Jonathan Baker" w:date="2011-06-29T08:48:00Z">
-        <w:r>
-          <w:t xml:space="preserve"> </w:t>
-        </w:r>
-      </w:ins>
-      <w:ins w:id="15" w:author="Jonathan Baker" w:date="2011-06-29T08:49:00Z">
-        <w:r>
-          <w:t>hiding the real finding information that was needed</w:t>
-        </w:r>
-      </w:ins>
-      <w:del w:id="16" w:author="Jonathan Baker" w:date="2011-06-29T08:50:00Z">
-        <w:r>
-          <w:delText xml:space="preserve">and </w:delText>
-        </w:r>
-        <w:r>
-          <w:delText>did not always easily aggregate</w:delText>
-        </w:r>
-      </w:del>
-      <w:r>
-        <w:t>.  The OVAL Directives</w:t>
-      </w:r>
-      <w:r>
-        <w:t xml:space="preserve"> </w:t>
-      </w:r>
-      <w:ins w:id="17" w:author="Jonathan Baker" w:date="2011-06-29T08:53:00Z">
-        <w:r>
-          <w:t xml:space="preserve">concept </w:t>
-        </w:r>
-      </w:ins>
-      <w:ins w:id="18" w:author="Jonathan Baker" w:date="2011-06-29T08:50:00Z">
-        <w:r>
-          <w:t xml:space="preserve">was expanded upon with the addition of a flag to allow for the explicit inclusion or exclusion of the source OVAL Definitions Document that was used for the evaluation. The community felt that in many cases the source definitions were simply redundant information and only really served a purpose when communicating OVAL Results between different tools. </w:t>
-        </w:r>
-      </w:ins>
-      <w:ins w:id="19" w:author="Jonathan Baker" w:date="2011-06-29T08:53:00Z">
-        <w:r>
-          <w:t xml:space="preserve">In addition the include/exclude source definitions flag, the ability to specify directives on a class by class basis was added. This capability allows a vulnerability </w:t>
-        </w:r>
-      </w:ins>
-      <w:ins w:id="20" w:author="Jonathan Baker" w:date="2011-06-29T08:54:00Z">
-        <w:r>
-          <w:t>scanner</w:t>
-        </w:r>
-      </w:ins>
-      <w:ins w:id="21" w:author="Jonathan Baker" w:date="2011-06-29T08:53:00Z">
-        <w:r>
-          <w:t xml:space="preserve"> </w:t>
-        </w:r>
-      </w:ins>
-      <w:ins w:id="22" w:author="Jonathan Baker" w:date="2011-06-29T08:54:00Z">
-        <w:r>
-          <w:t xml:space="preserve">to specifically minimize inventory class results that might have been used </w:t>
-        </w:r>
-      </w:ins>
-      <w:ins w:id="23" w:author="Jonathan Baker" w:date="2011-06-29T08:55:00Z">
-        <w:r>
-          <w:t xml:space="preserve">while doing a vulnerability scan and provide full details for all vulnerability class results. </w:t>
-        </w:r>
-        <w:r>
-          <w:t xml:space="preserve">These two capabilities allowed for a significant reduction in OVAL Results bloat that </w:t>
-        </w:r>
-      </w:ins>
-      <w:ins w:id="24" w:author="Jonathan Baker" w:date="2011-06-29T08:56:00Z">
-        <w:r>
-          <w:t>could</w:t>
-        </w:r>
-      </w:ins>
-      <w:ins w:id="25" w:author="Jonathan Baker" w:date="2011-06-29T08:55:00Z">
-        <w:r>
-          <w:t xml:space="preserve"> </w:t>
-        </w:r>
-      </w:ins>
-      <w:ins w:id="26" w:author="Jonathan Baker" w:date="2011-06-29T08:56:00Z">
-        <w:r>
-          <w:t>be tailored to different OVAL Definition evaluation use cases.</w:t>
-        </w:r>
-      </w:ins>
-    </w:p>
-    <w:p>
-      <w:pPr>
-        <w:pStyle w:val="PlainText"/>
-        <w:rPr>
-          <w:ins w:id="27" w:author="Jonathan Baker" w:date="2011-06-29T08:57:00Z"/>
-        </w:rPr>
-      </w:pPr>
-      <w:ins w:id="28" w:author="Jonathan Baker" w:date="2011-06-29T08:56:00Z">
-        <w:r>
-          <w:t xml:space="preserve"> </w:t>
-        </w:r>
-      </w:ins>
-      <w:del w:id="29" w:author="Jonathan Baker" w:date="2011-06-29T08:57:00Z">
-        <w:r>
-          <w:delText>concept and Schema</w:delText>
-        </w:r>
-        <w:r>
-          <w:delText xml:space="preserve"> was added to help alleviate some of </w:delText>
-        </w:r>
-        <w:r>
-          <w:delText>this</w:delText>
-        </w:r>
-        <w:r>
-          <w:delText xml:space="preserve"> issue by allowing for some tailoring of what </w:delText>
-        </w:r>
-        <w:r>
-          <w:delText xml:space="preserve">is reported within </w:delText>
-        </w:r>
-        <w:r>
-          <w:delText>OVAL Results.</w:delText>
-        </w:r>
-      </w:del>
-    </w:p>
-    <w:p>
-      <w:pPr>
-        <w:pStyle w:val="PlainText"/>
-      </w:pPr>
-      <w:ins w:id="30" w:author="Jonathan Baker" w:date="2011-06-29T08:58:00Z">
-        <w:r>
-          <w:t>As a reminder</w:t>
-        </w:r>
-      </w:ins>
-      <w:ins w:id="31" w:author="Jonathan Baker" w:date="2011-06-29T08:57:00Z">
-        <w:r>
-          <w:t>, d</w:t>
-        </w:r>
-      </w:ins>
-      <w:del w:id="32" w:author="Jonathan Baker" w:date="2011-06-29T08:57:00Z">
-        <w:r>
-          <w:delText xml:space="preserve">  D</w:delText>
-        </w:r>
-      </w:del>
-      <w:r>
-        <w:t xml:space="preserve">irectives give the ability to specify </w:t>
-      </w:r>
-      <w:r>
-        <w:t>different</w:t>
-      </w:r>
-      <w:r>
-        <w:t xml:space="preserve"> level</w:t>
-      </w:r>
-      <w:r>
-        <w:t>s</w:t>
-      </w:r>
-      <w:r>
-        <w:t xml:space="preserve"> of results following the evaluation of a set of OVAL Definitions.  </w:t>
-      </w:r>
-      <w:r>
-        <w:t>The current</w:t>
-      </w:r>
-      <w:r>
-        <w:t xml:space="preserve"> levels </w:t>
-      </w:r>
-      <w:r>
-        <w:t>are</w:t>
-      </w:r>
-      <w:r>
-        <w:t xml:space="preserve"> ‘full’, which would provide all of the results data, including the OVAL System Characteristics, and ‘thin’, which </w:t>
-      </w:r>
-      <w:r>
-        <w:t>indicates reporting only the ID and evaluation result for each OVAL Definition, and does not include the OVAL System Characteristics.</w:t>
-      </w:r>
-    </w:p>
-    <w:p>
-      <w:pPr>
-        <w:pStyle w:val="PlainText"/>
-      </w:pPr>
-    </w:p>
-    <w:p>
-      <w:pPr>
-        <w:pStyle w:val="PlainText"/>
-      </w:pPr>
-      <w:r>
-        <w:t xml:space="preserve">On the heels of this capability, a couple </w:t>
-      </w:r>
-      <w:r>
-        <w:t>additional related capabilities were proposed</w:t>
-      </w:r>
-      <w:r>
-        <w:t xml:space="preserve"> and deferred while the </w:t>
-      </w:r>
-      <w:ins w:id="33" w:author="Jonathan Baker" w:date="2011-06-29T08:58:00Z">
-        <w:r>
-          <w:t xml:space="preserve">updates to the </w:t>
-        </w:r>
-      </w:ins>
-      <w:r>
-        <w:t xml:space="preserve">OVAL Directives were digested and implemented by the community.  These proposals included adding a level between ‘full’ and ‘thin’, and to allow content authors to better highlight the values observed during an assessment, as needed.  </w:t>
-      </w:r>
-    </w:p>
-    <w:p>
-      <w:pPr>
-        <w:pStyle w:val="PlainText"/>
-      </w:pPr>
-    </w:p>
-    <w:p>
-      <w:pPr>
-        <w:pStyle w:val="PlainText"/>
-        <w:rPr>
-          <w:del w:id="34" w:author="Jonathan Baker" w:date="2011-06-29T08:59:00Z"/>
-        </w:rPr>
-      </w:pPr>
-      <w:r>
-        <w:t>For more information regarding these proposals, please see:</w:t>
-      </w:r>
-    </w:p>
-    <w:p>
-      <w:pPr>
-        <w:pStyle w:val="PlainText"/>
-        <w:rPr>
-          <w:del w:id="35" w:author="Jonathan Baker" w:date="2011-06-29T08:58:00Z"/>
-        </w:rPr>
-      </w:pPr>
-    </w:p>
-    <w:p>
-      <w:pPr>
-        <w:pStyle w:val="PlainText"/>
-        <w:rPr>
-          <w:del w:id="36" w:author="Jonathan Baker" w:date="2011-06-29T08:59:00Z"/>
-        </w:rPr>
-      </w:pPr>
-      <w:del w:id="37" w:author="Jonathan Baker" w:date="2011-06-29T08:59:00Z">
         <w:r>
           <w:fldChar w:fldCharType="begin"/>
         </w:r>
         <w:r>
-          <w:delInstrText xml:space="preserve"> HYPERLINK "http://oval.mitre.org/community/archives.html" \l "nabble-td6099259" </w:delInstrText>
+          <w:instrText xml:space="preserve"> HYPERLINK "</w:instrText>
+        </w:r>
+        <w:r>
+          <w:instrText>http://oval.mitre.org/community/docs/OVAL_Developer_Days_2010_Minutes.pdf</w:instrText>
+        </w:r>
+        <w:r>
+          <w:instrText xml:space="preserve">" </w:instrText>
         </w:r>
         <w:r>
           <w:fldChar w:fldCharType="separate"/>
@@ -402,382 +445,91 @@
           <w:rPr>
             <w:rStyle w:val="Hyperlink"/>
           </w:rPr>
-          <w:delText>http://oval.mitre.org/community/archives.html#nabble-td6099259</w:delText>
+          <w:t>http://oval.mitre.org/community/docs/OVAL_Developer_Days_2010_Minutes.pdf</w:t>
         </w:r>
         <w:r>
-          <w:rPr>
-            <w:rStyle w:val="Hyperlink"/>
-          </w:rPr>
           <w:fldChar w:fldCharType="end"/>
         </w:r>
-      </w:del>
-    </w:p>
-    <w:p>
-      <w:pPr>
-        <w:pStyle w:val="PlainText"/>
-        <w:rPr>
-          <w:ins w:id="38" w:author="Jonathan Baker" w:date="2011-06-29T08:59:00Z"/>
-        </w:rPr>
-      </w:pPr>
-    </w:p>
-    <w:p>
-      <w:pPr>
-        <w:pStyle w:val="PlainText"/>
-      </w:pPr>
-      <w:ins w:id="39" w:author="Jonathan Baker" w:date="2011-06-29T08:59:00Z">
         <w:r>
-          <w:rPr>
-            <w:highlight w:val="yellow"/>
-            <w:rPrChange w:id="40" w:author="Jonathan Baker" w:date="2011-06-29T08:59:00Z">
-              <w:rPr/>
-            </w:rPrChange>
-          </w:rPr>
-          <w:t>NEED TO GET CORRECT REFERENCE</w:t>
+          <w:t>)</w:t>
         </w:r>
       </w:ins>
-    </w:p>
-    <w:p>
-      <w:pPr>
-        <w:pStyle w:val="PlainText"/>
-      </w:pPr>
-    </w:p>
-    <w:p>
-      <w:pPr>
-        <w:pStyle w:val="PlainText"/>
-      </w:pPr>
-      <w:r>
-        <w:rPr>
-          <w:b/>
-        </w:rPr>
-        <w:t>Current State</w:t>
-      </w:r>
-    </w:p>
-    <w:p>
-      <w:pPr>
-        <w:pStyle w:val="PlainText"/>
-      </w:pPr>
-    </w:p>
-    <w:p>
-      <w:pPr>
-        <w:pStyle w:val="PlainText"/>
-      </w:pPr>
-      <w:r>
-        <w:t xml:space="preserve">At this point, these OVAL Results capabilities have been in place for some time, and so we have begun reviewing the additional OVAL Results capabilities that </w:t>
-      </w:r>
-      <w:r>
-        <w:t xml:space="preserve">had been proposed and deferred </w:t>
-      </w:r>
-      <w:del w:id="41" w:author="Jonathan Baker" w:date="2011-06-29T09:00:00Z">
+      <w:ins w:id="3" w:author="Haynes, Dan" w:date="2013-08-19T09:24:00Z">
         <w:r>
-          <w:delText xml:space="preserve">from </w:delText>
-        </w:r>
-      </w:del>
-      <w:ins w:id="42" w:author="Jonathan Baker" w:date="2011-06-29T09:00:00Z">
-        <w:r>
-          <w:t>to some later release</w:t>
+          <w:t xml:space="preserve">. </w:t>
         </w:r>
       </w:ins>
-      <w:del w:id="43" w:author="Jonathan Baker" w:date="2011-06-29T09:00:00Z">
-        <w:r>
-          <w:delText>earlier releases.</w:delText>
-        </w:r>
-      </w:del>
-      <w:ins w:id="44" w:author="Jonathan Baker" w:date="2011-06-29T09:00:00Z">
-        <w:r>
-          <w:t>.</w:t>
-        </w:r>
-      </w:ins>
-      <w:r>
-        <w:t xml:space="preserve">  </w:t>
-      </w:r>
-    </w:p>
-    <w:p>
-      <w:pPr>
-        <w:pStyle w:val="PlainText"/>
-      </w:pPr>
-    </w:p>
-    <w:p>
-      <w:pPr>
-        <w:pStyle w:val="PlainText"/>
-      </w:pPr>
-      <w:r>
-        <w:t>After a bit of</w:t>
-      </w:r>
-      <w:r>
-        <w:t xml:space="preserve"> team</w:t>
-      </w:r>
-      <w:r>
-        <w:t xml:space="preserve"> thought, we present </w:t>
-      </w:r>
-      <w:r>
-        <w:t>slightly updated proposals</w:t>
-      </w:r>
+      <w:r>
+        <w:t xml:space="preserve"> </w:t>
+      </w:r>
+      <w:r>
+        <w:t>While creating an OVAL Results Document, a tool would need to walk through the OVAL System Characteristics and remove data according to the specified directives.</w:t>
+      </w:r>
+    </w:p>
+    <w:p>
+      <w:pPr>
+        <w:pStyle w:val="PlainText"/>
+      </w:pPr>
+    </w:p>
+    <w:p>
+      <w:pPr>
+        <w:pStyle w:val="PlainText"/>
+      </w:pPr>
+      <w:r>
+        <w:t xml:space="preserve">Therefore, the amended proposal is to provide an optional attribute for the </w:t>
+      </w:r>
+      <w:r>
+        <w:t xml:space="preserve">default </w:t>
+      </w:r>
+      <w:proofErr w:type="spellStart"/>
+      <w:r>
+        <w:t>oval-res</w:t>
+      </w:r>
+      <w:proofErr w:type="gramStart"/>
       <w:r>
         <w:t>:</w:t>
       </w:r>
-    </w:p>
-    <w:p>
-      <w:pPr>
-        <w:pStyle w:val="PlainText"/>
-      </w:pPr>
-    </w:p>
-    <w:p>
-      <w:pPr>
-        <w:pStyle w:val="PlainText"/>
-        <w:numPr>
-          <w:ilvl w:val="0"/>
-          <w:numId w:val="1"/>
-        </w:numPr>
-      </w:pPr>
-      <w:r>
-        <w:t xml:space="preserve">Include System </w:t>
-      </w:r>
-      <w:del w:id="45" w:author="Jonathan Baker" w:date="2011-06-29T11:49:00Z">
-        <w:r>
-          <w:delText xml:space="preserve">Characteristics </w:delText>
-        </w:r>
-      </w:del>
-      <w:ins w:id="46" w:author="Jonathan Baker" w:date="2011-06-29T11:49:00Z">
-        <w:r>
-          <w:t>Data</w:t>
-        </w:r>
-        <w:r>
-          <w:t xml:space="preserve"> </w:t>
-        </w:r>
-      </w:ins>
-      <w:r>
-        <w:t>Attribute</w:t>
-      </w:r>
-    </w:p>
-    <w:p>
-      <w:pPr>
-        <w:pStyle w:val="PlainText"/>
-        <w:numPr>
-          <w:ilvl w:val="0"/>
-          <w:numId w:val="1"/>
-        </w:numPr>
-      </w:pPr>
-      <w:r>
-        <w:t>Reporting/Observed Values</w:t>
-      </w:r>
-    </w:p>
-    <w:p>
-      <w:pPr>
-        <w:pStyle w:val="PlainText"/>
-      </w:pPr>
-    </w:p>
-    <w:p>
-      <w:pPr>
-        <w:pStyle w:val="PlainText"/>
-      </w:pPr>
-    </w:p>
-    <w:p>
-      <w:pPr>
-        <w:pStyle w:val="PlainText"/>
-        <w:rPr>
-          <w:i/>
-        </w:rPr>
-      </w:pPr>
-      <w:r>
-        <w:rPr>
-          <w:bCs/>
-          <w:i/>
-        </w:rPr>
-        <w:t xml:space="preserve">Include System </w:t>
-      </w:r>
-      <w:del w:id="47" w:author="Jonathan Baker" w:date="2011-06-29T11:49:00Z">
-        <w:r>
-          <w:rPr>
-            <w:bCs/>
-            <w:i/>
-          </w:rPr>
-          <w:delText>Characteristics</w:delText>
-        </w:r>
-        <w:r>
-          <w:rPr>
-            <w:bCs/>
-            <w:i/>
-          </w:rPr>
-          <w:delText xml:space="preserve"> </w:delText>
-        </w:r>
-      </w:del>
-      <w:ins w:id="48" w:author="Jonathan Baker" w:date="2011-06-29T11:49:00Z">
-        <w:r>
-          <w:rPr>
-            <w:bCs/>
-            <w:i/>
-          </w:rPr>
-          <w:t>Data</w:t>
-        </w:r>
-        <w:r>
-          <w:rPr>
-            <w:bCs/>
-            <w:i/>
-          </w:rPr>
-          <w:t xml:space="preserve"> </w:t>
-        </w:r>
-      </w:ins>
-      <w:r>
-        <w:rPr>
-          <w:bCs/>
-          <w:i/>
-        </w:rPr>
-        <w:t>Attribute</w:t>
-      </w:r>
-    </w:p>
-    <w:p>
-      <w:pPr>
-        <w:pStyle w:val="PlainText"/>
-      </w:pPr>
-    </w:p>
-    <w:p>
-      <w:pPr>
-        <w:pStyle w:val="PlainText"/>
-      </w:pPr>
-      <w:r>
-        <w:t>While considering the addition of other levels to the OVAL Directives (</w:t>
-      </w:r>
-      <w:commentRangeStart w:id="49"/>
-      <w:r>
-        <w:t xml:space="preserve">the </w:t>
-      </w:r>
-      <w:r>
-        <w:t>original</w:t>
-      </w:r>
-      <w:r>
-        <w:t xml:space="preserve"> proposal was to add a level called ‘criteria’</w:t>
-      </w:r>
-      <w:r>
-        <w:t xml:space="preserve"> to the ContentEnumeration, the enumeration used to list</w:t>
-      </w:r>
-      <w:r>
-        <w:t xml:space="preserve"> all of the available levels), the OVAL team realized that allowing such a level could be very difficult for tools to implement.  Given the Directives can be set for each type of result (one level for unknown tests, another one for true results, etc.), </w:t>
-      </w:r>
-      <w:commentRangeEnd w:id="49"/>
-      <w:r>
-        <w:rPr>
-          <w:rStyle w:val="CommentReference"/>
-        </w:rPr>
-        <w:commentReference w:id="49"/>
-      </w:r>
-      <w:r>
-        <w:t xml:space="preserve">adding a level in between ‘full’ and ‘thin’ </w:t>
-      </w:r>
-      <w:del w:id="50" w:author="Jonathan Baker" w:date="2011-06-29T09:02:00Z">
-        <w:r>
-          <w:delText xml:space="preserve">could </w:delText>
-        </w:r>
-      </w:del>
-      <w:ins w:id="51" w:author="Jonathan Baker" w:date="2011-06-29T09:02:00Z">
-        <w:r>
-          <w:t xml:space="preserve">would </w:t>
-        </w:r>
-      </w:ins>
-      <w:r>
-        <w:t>require extensive manipulation of the OVAL System Characteristics</w:t>
-      </w:r>
-      <w:r>
-        <w:t xml:space="preserve"> content</w:t>
-      </w:r>
-      <w:r>
-        <w:t xml:space="preserve">. </w:t>
-      </w:r>
-      <w:ins w:id="52" w:author="Jonathan Baker" w:date="2011-06-29T09:02:00Z">
-        <w:r>
-          <w:t xml:space="preserve">While creating an OVAL Results Document, a tool would need to </w:t>
-        </w:r>
-      </w:ins>
-      <w:del w:id="53" w:author="Jonathan Baker" w:date="2011-06-29T09:02:00Z">
-        <w:r>
-          <w:delText xml:space="preserve"> </w:delText>
-        </w:r>
-      </w:del>
-      <w:ins w:id="54" w:author="Jonathan Baker" w:date="2011-06-29T09:02:00Z">
-        <w:r>
-          <w:t xml:space="preserve">walk through the OVAL System </w:t>
-        </w:r>
-      </w:ins>
-      <w:ins w:id="55" w:author="Jonathan Baker" w:date="2011-06-29T09:03:00Z">
-        <w:r>
-          <w:t>Characteristics</w:t>
-        </w:r>
-      </w:ins>
-      <w:ins w:id="56" w:author="Jonathan Baker" w:date="2011-06-29T09:02:00Z">
-        <w:r>
-          <w:t xml:space="preserve"> and remove </w:t>
-        </w:r>
-      </w:ins>
-      <w:ins w:id="57" w:author="Jonathan Baker" w:date="2011-06-29T09:03:00Z">
-        <w:r>
-          <w:t>data according to the specified directives.</w:t>
-        </w:r>
-      </w:ins>
-    </w:p>
-    <w:p>
-      <w:pPr>
-        <w:pStyle w:val="PlainText"/>
-      </w:pPr>
-    </w:p>
-    <w:p>
-      <w:pPr>
-        <w:pStyle w:val="PlainText"/>
-      </w:pPr>
-      <w:r>
-        <w:t xml:space="preserve">Therefore, the amended proposal is to provide an optional attribute for the </w:t>
-      </w:r>
-      <w:ins w:id="58" w:author="Jonathan Baker" w:date="2011-06-29T09:06:00Z">
-        <w:r>
-          <w:t>default oval-res:</w:t>
-        </w:r>
-      </w:ins>
-      <w:del w:id="59" w:author="Jonathan Baker" w:date="2011-06-29T09:06:00Z">
-        <w:r>
-          <w:delText>‘</w:delText>
-        </w:r>
-      </w:del>
       <w:r>
         <w:t>directives</w:t>
       </w:r>
-      <w:ins w:id="60" w:author="Jonathan Baker" w:date="2011-06-29T09:06:00Z">
-        <w:r>
-          <w:t xml:space="preserve"> </w:t>
-        </w:r>
-      </w:ins>
-      <w:del w:id="61" w:author="Jonathan Baker" w:date="2011-06-29T09:06:00Z">
-        <w:r>
-          <w:delText xml:space="preserve">’ </w:delText>
-        </w:r>
-      </w:del>
+      <w:proofErr w:type="spellEnd"/>
+      <w:proofErr w:type="gramEnd"/>
+      <w:r>
+        <w:t xml:space="preserve"> </w:t>
+      </w:r>
       <w:r>
         <w:t>element, called ‘</w:t>
       </w:r>
+      <w:proofErr w:type="spellStart"/>
       <w:r>
         <w:t>include_system_</w:t>
       </w:r>
-      <w:del w:id="62" w:author="Jonathan Baker" w:date="2011-06-29T09:29:00Z">
-        <w:r>
-          <w:delText>characteristics</w:delText>
-        </w:r>
-        <w:r>
-          <w:delText>’</w:delText>
-        </w:r>
-      </w:del>
-      <w:ins w:id="63" w:author="Jonathan Baker" w:date="2011-06-29T09:29:00Z">
-        <w:r>
-          <w:t>data</w:t>
-        </w:r>
-        <w:r>
-          <w:t>’</w:t>
-        </w:r>
-      </w:ins>
+      <w:r>
+        <w:t>data</w:t>
+      </w:r>
+      <w:proofErr w:type="spellEnd"/>
+      <w:r>
+        <w:t>’</w:t>
+      </w:r>
       <w:r>
         <w:t xml:space="preserve">.  This attribute would default to ‘true’, or the current behavior where the System Characteristics content is included as part of the results.   When set to false, it would suppress the </w:t>
       </w:r>
-      <w:ins w:id="64" w:author="Jonathan Baker" w:date="2011-06-29T11:50:00Z">
-        <w:r>
-          <w:t xml:space="preserve">collected_objects and system_data sections of the </w:t>
-        </w:r>
-      </w:ins>
+      <w:proofErr w:type="spellStart"/>
+      <w:r>
+        <w:t>collected_objects</w:t>
+      </w:r>
+      <w:proofErr w:type="spellEnd"/>
+      <w:r>
+        <w:t xml:space="preserve"> and </w:t>
+      </w:r>
+      <w:proofErr w:type="spellStart"/>
+      <w:r>
+        <w:t>system_data</w:t>
+      </w:r>
+      <w:proofErr w:type="spellEnd"/>
+      <w:r>
+        <w:t xml:space="preserve"> sections of the </w:t>
+      </w:r>
       <w:r>
         <w:t xml:space="preserve">System Characteristics content, providing </w:t>
       </w:r>
@@ -799,39 +551,25 @@
       <w:r>
         <w:t xml:space="preserve"> OVAL Results.</w:t>
       </w:r>
-      <w:ins w:id="65" w:author="Jonathan Baker" w:date="2011-06-29T11:51:00Z">
-        <w:r>
-          <w:t xml:space="preserve"> What would remain is simply the generator information and system information allowing a set of results to be connected to a specific system.</w:t>
-        </w:r>
-      </w:ins>
-      <w:ins w:id="66" w:author="Jonathan Baker" w:date="2011-06-29T11:52:00Z">
-        <w:r>
-          <w:t xml:space="preserve"> Without the </w:t>
-        </w:r>
-        <w:r>
-          <w:t>collected_objects and system_data sections</w:t>
-        </w:r>
-        <w:r>
-          <w:t xml:space="preserve"> a ‘full’ set of OVAL Results would include all criteria information and test information. This </w:t>
-        </w:r>
-      </w:ins>
-      <w:ins w:id="67" w:author="Jonathan Baker" w:date="2011-06-29T11:53:00Z">
-        <w:r>
-          <w:t>would</w:t>
-        </w:r>
-      </w:ins>
-      <w:ins w:id="68" w:author="Jonathan Baker" w:date="2011-06-29T11:52:00Z">
-        <w:r>
-          <w:t xml:space="preserve"> </w:t>
-        </w:r>
-      </w:ins>
-      <w:ins w:id="69" w:author="Jonathan Baker" w:date="2011-06-29T11:53:00Z">
-        <w:r>
-          <w:t>in effect create the desired intermediate level of verbosity.</w:t>
-        </w:r>
-      </w:ins>
-      <w:bookmarkStart w:id="70" w:name="_GoBack"/>
-      <w:bookmarkEnd w:id="70"/>
+      <w:r>
+        <w:t xml:space="preserve"> What would remain is simply the generator information and system information allowing a set of results to be connected to a specific system. Without the </w:t>
+      </w:r>
+      <w:proofErr w:type="spellStart"/>
+      <w:r>
+        <w:t>collected_objects</w:t>
+      </w:r>
+      <w:proofErr w:type="spellEnd"/>
+      <w:r>
+        <w:t xml:space="preserve"> and </w:t>
+      </w:r>
+      <w:proofErr w:type="spellStart"/>
+      <w:r>
+        <w:t>system_data</w:t>
+      </w:r>
+      <w:proofErr w:type="spellEnd"/>
+      <w:r>
+        <w:t xml:space="preserve"> sections a ‘full’ set of OVAL Results would include all criteria information and test information. This would in effect create the desired intermediate level of verbosity.</w:t>
+      </w:r>
     </w:p>
     <w:p>
       <w:pPr>
@@ -845,9 +583,11 @@
       <w:r>
         <w:t>Combining this new attribute with the existing ‘</w:t>
       </w:r>
+      <w:proofErr w:type="spellStart"/>
       <w:r>
         <w:t>include_source_definitions</w:t>
       </w:r>
+      <w:proofErr w:type="spellEnd"/>
       <w:r>
         <w:t>’ attribute that can suppress the OVAL Definition source, will allow a good deal of control of how much information is included in the OVAL Results.  We believe it accomplished this without adding the same level of implementation difficulty that the original proposal did.</w:t>
       </w:r>
@@ -928,16 +668,9 @@
       <w:r>
         <w:t xml:space="preserve">With the assumption that the content authors will best know the important values for a given check, this proposal allows those authors to mark values that are particularly important, and should therefore be made more </w:t>
       </w:r>
-      <w:del w:id="71" w:author="Jonathan Baker" w:date="2011-06-29T09:09:00Z">
-        <w:r>
-          <w:delText>assessable</w:delText>
-        </w:r>
-      </w:del>
-      <w:ins w:id="72" w:author="Jonathan Baker" w:date="2011-06-29T09:09:00Z">
-        <w:r>
-          <w:t>accessible</w:t>
-        </w:r>
-      </w:ins>
+      <w:r>
+        <w:t>accessible</w:t>
+      </w:r>
       <w:r>
         <w:t>.</w:t>
       </w:r>
@@ -958,13 +691,19 @@
         <w:t>proposal</w:t>
       </w:r>
       <w:r>
-        <w:t xml:space="preserve"> is to add an optional ‘report_value’ attribute to all OVAL State</w:t>
-      </w:r>
-      <w:ins w:id="73" w:author="Jonathan Baker" w:date="2011-06-29T09:09:00Z">
-        <w:r>
-          <w:t xml:space="preserve"> Entitie</w:t>
-        </w:r>
-      </w:ins>
+        <w:t xml:space="preserve"> is to add an optional ‘</w:t>
+      </w:r>
+      <w:proofErr w:type="spellStart"/>
+      <w:r>
+        <w:t>report_value</w:t>
+      </w:r>
+      <w:proofErr w:type="spellEnd"/>
+      <w:r>
+        <w:t>’ attribute to all OVAL State</w:t>
+      </w:r>
+      <w:r>
+        <w:t xml:space="preserve"> Entitie</w:t>
+      </w:r>
       <w:r>
         <w:t xml:space="preserve">s in the OVAL Definitions Schema.  This attribute would be optional, defaulting to ‘false’ – </w:t>
       </w:r>
@@ -977,9 +716,19 @@
       <w:r>
         <w:t>e at a much higher level, within the ‘</w:t>
       </w:r>
-      <w:r>
-        <w:t>oval-res:test’</w:t>
-      </w:r>
+      <w:proofErr w:type="spellStart"/>
+      <w:r>
+        <w:t>oval-res</w:t>
+      </w:r>
+      <w:proofErr w:type="gramStart"/>
+      <w:r>
+        <w:t>:test</w:t>
+      </w:r>
+      <w:proofErr w:type="spellEnd"/>
+      <w:r>
+        <w:t>’</w:t>
+      </w:r>
+      <w:proofErr w:type="gramEnd"/>
       <w:r>
         <w:t xml:space="preserve"> construct of the OVAL Results.</w:t>
       </w:r>
@@ -997,7 +746,15 @@
         <w:t>The mechanism for the higher level reporting will be an</w:t>
       </w:r>
       <w:r>
-        <w:t xml:space="preserve"> ‘observed_value’ element</w:t>
+        <w:t xml:space="preserve"> ‘</w:t>
+      </w:r>
+      <w:proofErr w:type="spellStart"/>
+      <w:r>
+        <w:t>observed_value</w:t>
+      </w:r>
+      <w:proofErr w:type="spellEnd"/>
+      <w:r>
+        <w:t>’ element</w:t>
       </w:r>
       <w:r>
         <w:t xml:space="preserve"> added</w:t>
@@ -1017,15 +774,37 @@
       <w:r>
         <w:t>.  A ‘</w:t>
       </w:r>
-      <w:r>
-        <w:t>oval-res:test</w:t>
-      </w:r>
-      <w:r>
-        <w:t xml:space="preserve">’ would have an unbounded set of child ‘observed_value’ elements.  </w:t>
-      </w:r>
-      <w:commentRangeStart w:id="74"/>
-      <w:r>
-        <w:t>The ‘observed_value’ element would hold th</w:t>
+      <w:proofErr w:type="spellStart"/>
+      <w:r>
+        <w:t>oval-res</w:t>
+      </w:r>
+      <w:proofErr w:type="gramStart"/>
+      <w:r>
+        <w:t>:test</w:t>
+      </w:r>
+      <w:proofErr w:type="spellEnd"/>
+      <w:r>
+        <w:t>’</w:t>
+      </w:r>
+      <w:proofErr w:type="gramEnd"/>
+      <w:r>
+        <w:t xml:space="preserve"> would have an unbounded set of child ‘</w:t>
+      </w:r>
+      <w:proofErr w:type="spellStart"/>
+      <w:r>
+        <w:t>observed_value</w:t>
+      </w:r>
+      <w:proofErr w:type="spellEnd"/>
+      <w:r>
+        <w:t>’ elements.  The ‘</w:t>
+      </w:r>
+      <w:proofErr w:type="spellStart"/>
+      <w:r>
+        <w:t>observed_value</w:t>
+      </w:r>
+      <w:proofErr w:type="spellEnd"/>
+      <w:r>
+        <w:t>’ element would hold th</w:t>
       </w:r>
       <w:r>
         <w:t>e ID of the reported item, the instance ID (because a named entity can appear multiple times in an item), the name of the field,</w:t>
@@ -1039,13 +818,8 @@
       <w:r>
         <w:t>.</w:t>
       </w:r>
-      <w:commentRangeEnd w:id="74"/>
-      <w:r>
-        <w:rPr>
-          <w:rStyle w:val="CommentReference"/>
-        </w:rPr>
-        <w:commentReference w:id="74"/>
-      </w:r>
+      <w:bookmarkStart w:id="4" w:name="_GoBack"/>
+      <w:bookmarkEnd w:id="4"/>
     </w:p>
     <w:p>
       <w:pPr>
@@ -1076,7 +850,6 @@
         <w:pStyle w:val="PlainText"/>
       </w:pPr>
       <w:r>
-        <w:lastRenderedPageBreak/>
         <w:t xml:space="preserve">When combining the two proposals, it </w:t>
       </w:r>
       <w:r>
@@ -1116,43 +889,6 @@
     </w:sectPr>
   </w:body>
 </w:document>
-</file>
-
-<file path=word/comments.xml><?xml version="1.0" encoding="utf-8"?>
-<w:comments xmlns:wpc="http://schemas.microsoft.com/office/word/2010/wordprocessingCanvas" xmlns:mc="http://schemas.openxmlformats.org/markup-compatibility/2006" xmlns:o="urn:schemas-microsoft-com:office:office" xmlns:r="http://schemas.openxmlformats.org/officeDocument/2006/relationships" xmlns:m="http://schemas.openxmlformats.org/officeDocument/2006/math" xmlns:v="urn:schemas-microsoft-com:vml" xmlns:wp14="http://schemas.microsoft.com/office/word/2010/wordprocessingDrawing" xmlns:wp="http://schemas.openxmlformats.org/drawingml/2006/wordprocessingDrawing" xmlns:w10="urn:schemas-microsoft-com:office:word" xmlns:w="http://schemas.openxmlformats.org/wordprocessingml/2006/main" xmlns:w14="http://schemas.microsoft.com/office/word/2010/wordml" xmlns:wpg="http://schemas.microsoft.com/office/word/2010/wordprocessingGroup" xmlns:wpi="http://schemas.microsoft.com/office/word/2010/wordprocessingInk" xmlns:wne="http://schemas.microsoft.com/office/word/2006/wordml" xmlns:wps="http://schemas.microsoft.com/office/word/2010/wordprocessingShape" mc:Ignorable="w14 wp14">
-  <w:comment w:id="49" w:author="Jonathan Baker" w:date="2011-06-29T09:01:00Z" w:initials="JOB">
-    <w:p>
-      <w:pPr>
-        <w:pStyle w:val="CommentText"/>
-      </w:pPr>
-      <w:r>
-        <w:rPr>
-          <w:rStyle w:val="CommentReference"/>
-        </w:rPr>
-        <w:annotationRef/>
-      </w:r>
-      <w:r>
-        <w:t>Cite the OVAL Developer Days 2010 Minutes and any mailing list post about this.</w:t>
-      </w:r>
-    </w:p>
-  </w:comment>
-  <w:comment w:id="74" w:author="Matthew Hansbury" w:date="2011-06-28T10:26:00Z" w:initials="MJH">
-    <w:p>
-      <w:pPr>
-        <w:pStyle w:val="CommentText"/>
-      </w:pPr>
-      <w:r>
-        <w:rPr>
-          <w:rStyle w:val="CommentReference"/>
-        </w:rPr>
-        <w:annotationRef/>
-      </w:r>
-      <w:r>
-        <w:t>This seems off to me...can you guys help with this part?</w:t>
-      </w:r>
-    </w:p>
-  </w:comment>
-</w:comments>
 </file>
 
 <file path=word/numbering.xml><?xml version="1.0" encoding="utf-8"?>
@@ -1468,7 +1204,6 @@
     <w:name w:val="Hyperlink"/>
     <w:basedOn w:val="DefaultParagraphFont"/>
     <w:uiPriority w:val="99"/>
-    <w:semiHidden/>
     <w:unhideWhenUsed/>
     <w:rsid w:val="006C5AD0"/>
     <w:rPr>
@@ -1814,7 +1549,6 @@
     <w:name w:val="Hyperlink"/>
     <w:basedOn w:val="DefaultParagraphFont"/>
     <w:uiPriority w:val="99"/>
-    <w:semiHidden/>
     <w:unhideWhenUsed/>
     <w:rsid w:val="006C5AD0"/>
     <w:rPr>

</xml_diff>